<commit_message>
modifies first chapter, lots of other changes
</commit_message>
<xml_diff>
--- a/Content/Foreclosure.docx
+++ b/Content/Foreclosure.docx
@@ -1,6 +1,6 @@
 
 <file path=word/document.xml><?xml version="1.0" encoding="utf-8"?>
-<w:document xmlns:wpc="http://schemas.microsoft.com/office/word/2010/wordprocessingCanvas" xmlns:cx="http://schemas.microsoft.com/office/drawing/2014/chartex" xmlns:cx1="http://schemas.microsoft.com/office/drawing/2015/9/8/chartex" xmlns:cx2="http://schemas.microsoft.com/office/drawing/2015/10/21/chartex" xmlns:cx3="http://schemas.microsoft.com/office/drawing/2016/5/9/chartex" xmlns:cx4="http://schemas.microsoft.com/office/drawing/2016/5/10/chartex" xmlns:cx5="http://schemas.microsoft.com/office/drawing/2016/5/11/chartex" xmlns:cx6="http://schemas.microsoft.com/office/drawing/2016/5/12/chartex" xmlns:cx7="http://schemas.microsoft.com/office/drawing/2016/5/13/chartex" xmlns:cx8="http://schemas.microsoft.com/office/drawing/2016/5/14/chartex" xmlns:mc="http://schemas.openxmlformats.org/markup-compatibility/2006" xmlns:aink="http://schemas.microsoft.com/office/drawing/2016/ink" xmlns:am3d="http://schemas.microsoft.com/office/drawing/2017/model3d" xmlns:o="urn:schemas-microsoft-com:office:office" xmlns:oel="http://schemas.microsoft.com/office/2019/extlst" xmlns:r="http://schemas.openxmlformats.org/officeDocument/2006/relationships" xmlns:m="http://schemas.openxmlformats.org/officeDocument/2006/math" xmlns:v="urn:schemas-microsoft-com:vml" xmlns:wp14="http://schemas.microsoft.com/office/word/2010/wordprocessingDrawing" xmlns:wp="http://schemas.openxmlformats.org/drawingml/2006/wordprocessingDrawing" xmlns:w10="urn:schemas-microsoft-com:office:word" xmlns:w="http://schemas.openxmlformats.org/wordprocessingml/2006/main" xmlns:w14="http://schemas.microsoft.com/office/word/2010/wordml" xmlns:w15="http://schemas.microsoft.com/office/word/2012/wordml" xmlns:w16cex="http://schemas.microsoft.com/office/word/2018/wordml/cex" xmlns:w16cid="http://schemas.microsoft.com/office/word/2016/wordml/cid" xmlns:w16="http://schemas.microsoft.com/office/word/2018/wordml" xmlns:w16du="http://schemas.microsoft.com/office/word/2023/wordml/word16du" xmlns:w16sdtdh="http://schemas.microsoft.com/office/word/2020/wordml/sdtdatahash" xmlns:w16se="http://schemas.microsoft.com/office/word/2015/wordml/symex" xmlns:wpg="http://schemas.microsoft.com/office/word/2010/wordprocessingGroup" xmlns:wpi="http://schemas.microsoft.com/office/word/2010/wordprocessingInk" xmlns:wne="http://schemas.microsoft.com/office/word/2006/wordml" xmlns:wps="http://schemas.microsoft.com/office/word/2010/wordprocessingShape" mc:Ignorable="w14 w15 w16se w16cid w16 w16cex w16sdtdh w16du wp14">
+<w:document xmlns:wpc="http://schemas.microsoft.com/office/word/2010/wordprocessingCanvas" xmlns:cx="http://schemas.microsoft.com/office/drawing/2014/chartex" xmlns:cx1="http://schemas.microsoft.com/office/drawing/2015/9/8/chartex" xmlns:cx2="http://schemas.microsoft.com/office/drawing/2015/10/21/chartex" xmlns:cx3="http://schemas.microsoft.com/office/drawing/2016/5/9/chartex" xmlns:cx4="http://schemas.microsoft.com/office/drawing/2016/5/10/chartex" xmlns:cx5="http://schemas.microsoft.com/office/drawing/2016/5/11/chartex" xmlns:cx6="http://schemas.microsoft.com/office/drawing/2016/5/12/chartex" xmlns:cx7="http://schemas.microsoft.com/office/drawing/2016/5/13/chartex" xmlns:cx8="http://schemas.microsoft.com/office/drawing/2016/5/14/chartex" xmlns:mc="http://schemas.openxmlformats.org/markup-compatibility/2006" xmlns:aink="http://schemas.microsoft.com/office/drawing/2016/ink" xmlns:am3d="http://schemas.microsoft.com/office/drawing/2017/model3d" xmlns:o="urn:schemas-microsoft-com:office:office" xmlns:oel="http://schemas.microsoft.com/office/2019/extlst" xmlns:r="http://schemas.openxmlformats.org/officeDocument/2006/relationships" xmlns:m="http://schemas.openxmlformats.org/officeDocument/2006/math" xmlns:v="urn:schemas-microsoft-com:vml" xmlns:wp14="http://schemas.microsoft.com/office/word/2010/wordprocessingDrawing" xmlns:wp="http://schemas.openxmlformats.org/drawingml/2006/wordprocessingDrawing" xmlns:w10="urn:schemas-microsoft-com:office:word" xmlns:w="http://schemas.openxmlformats.org/wordprocessingml/2006/main" xmlns:w14="http://schemas.microsoft.com/office/word/2010/wordml" xmlns:w15="http://schemas.microsoft.com/office/word/2012/wordml" xmlns:w16cex="http://schemas.microsoft.com/office/word/2018/wordml/cex" xmlns:w16cid="http://schemas.microsoft.com/office/word/2016/wordml/cid" xmlns:w16="http://schemas.microsoft.com/office/word/2018/wordml" xmlns:w16du="http://schemas.microsoft.com/office/word/2023/wordml/word16du" xmlns:w16sdtdh="http://schemas.microsoft.com/office/word/2020/wordml/sdtdatahash" xmlns:w16sdtfl="http://schemas.microsoft.com/office/word/2024/wordml/sdtformatlock" xmlns:w16se="http://schemas.microsoft.com/office/word/2015/wordml/symex" xmlns:wpg="http://schemas.microsoft.com/office/word/2010/wordprocessingGroup" xmlns:wpi="http://schemas.microsoft.com/office/word/2010/wordprocessingInk" xmlns:wne="http://schemas.microsoft.com/office/word/2006/wordml" xmlns:wps="http://schemas.microsoft.com/office/word/2010/wordprocessingShape" mc:Ignorable="w14 w15 w16se w16cid w16 w16cex w16sdtdh w16sdtfl w16du wp14">
   <w:body>
     <w:p>
       <w:r>
@@ -37,7 +37,15 @@
     </w:p>
     <w:p>
       <w:r>
-        <w:t>“You gave me those papers,” said Mosay.</w:t>
+        <w:t xml:space="preserve">“You gave me those papers,” said </w:t>
+      </w:r>
+      <w:proofErr w:type="spellStart"/>
+      <w:r>
+        <w:t>Mosay</w:t>
+      </w:r>
+      <w:proofErr w:type="spellEnd"/>
+      <w:r>
+        <w:t>.</w:t>
       </w:r>
     </w:p>
     <w:p>
@@ -72,24 +80,137 @@
         <w:t>the machine working</w:t>
       </w:r>
       <w:r>
+        <w:t xml:space="preserve">. “it’s </w:t>
+      </w:r>
+      <w:proofErr w:type="spellStart"/>
+      <w:r>
+        <w:t>gonna</w:t>
+      </w:r>
+      <w:proofErr w:type="spellEnd"/>
+      <w:r>
+        <w:t xml:space="preserve"> be fine,” said Buford. “We just have to get the Hazelnut Shelling Machine to a successful prototype, then Ervine Carter’s backers will write a big check, we’ll pay off the note and everything will be just great.”</w:t>
+      </w:r>
+    </w:p>
+    <w:p>
+      <w:r>
+        <w:t>“</w:t>
+      </w:r>
+      <w:r>
+        <w:t>No.</w:t>
+      </w:r>
+      <w:r>
+        <w:t xml:space="preserve"> Said </w:t>
+      </w:r>
+      <w:proofErr w:type="spellStart"/>
+      <w:r>
+        <w:t>Beuregard</w:t>
+      </w:r>
+      <w:proofErr w:type="spellEnd"/>
+      <w:r>
+        <w:t xml:space="preserve">. “We’re going to sell off the equipment </w:t>
+      </w:r>
+      <w:r>
+        <w:t xml:space="preserve">you have </w:t>
+      </w:r>
+      <w:r>
+        <w:t>.</w:t>
+      </w:r>
+    </w:p>
+    <w:p>
+      <w:r>
+        <w:t>“You could all get jobs and make payments on the note,” said Mosey.</w:t>
+      </w:r>
+    </w:p>
+    <w:p>
+      <w:r>
+        <w:t xml:space="preserve">And here </w:t>
+      </w:r>
+      <w:r>
+        <w:t xml:space="preserve">the Hooper progeny fell into a </w:t>
+      </w:r>
+      <w:r>
+        <w:t xml:space="preserve">chorus of </w:t>
+      </w:r>
+      <w:proofErr w:type="spellStart"/>
+      <w:r>
+        <w:t>shreaks</w:t>
+      </w:r>
+      <w:proofErr w:type="spellEnd"/>
+      <w:r>
+        <w:t xml:space="preserve"> and “We’re ruined!” and “The horror!” </w:t>
+      </w:r>
+      <w:r>
+        <w:t>Mosey flapped her nightgown at the prone form of Quincey Jane, who had fainted on the couch.</w:t>
+      </w:r>
+    </w:p>
+    <w:p>
+      <w:r>
+        <w:t xml:space="preserve">Gods of a </w:t>
+      </w:r>
+    </w:p>
+    <w:p>
+      <w:r>
+        <w:t>“T</w:t>
+      </w:r>
+      <w:r>
+        <w:t>he hazelnut orchard grampa planted</w:t>
+      </w:r>
+      <w:r>
+        <w:t xml:space="preserve"> is really a nursery for rare black truffles that fancy </w:t>
+      </w:r>
+      <w:proofErr w:type="spellStart"/>
+      <w:r>
+        <w:t>restarurants</w:t>
+      </w:r>
+      <w:proofErr w:type="spellEnd"/>
+      <w:r>
+        <w:t xml:space="preserve"> will pay crazy amounts of money for. Blind Marnie </w:t>
+      </w:r>
+      <w:r>
+        <w:t>gathers them up every fall and sells them do her</w:t>
+      </w:r>
+      <w:r>
         <w:t xml:space="preserve">. </w:t>
       </w:r>
       <w:r>
-        <w:t>“it’s gonna be fine,” said Buford. “We just have to get the Hazelnut Shelling Machine to a successful prototype, then Ervine Carter’s backers will write a big check, we’ll pay off the note and everything will be just great.”</w:t>
-      </w:r>
-    </w:p>
-    <w:p>
-      <w:r>
-        <w:t>“</w:t>
-      </w:r>
-      <w:r>
-        <w:t>No.</w:t>
-      </w:r>
-      <w:r>
-        <w:t xml:space="preserve"> Said Beuregard. “We’re going to sell off the equipment </w:t>
-      </w:r>
-      <w:r>
-        <w:t xml:space="preserve">you have </w:t>
+        <w:t>But this year, she and her pig got mad at each other</w:t>
+      </w:r>
+      <w:r>
+        <w:t>,</w:t>
+      </w:r>
+      <w:r>
+        <w:t xml:space="preserve"> her st</w:t>
+      </w:r>
+      <w:r>
+        <w:t xml:space="preserve">arlings flew away. </w:t>
+      </w:r>
+    </w:p>
+    <w:p/>
+    <w:p>
+      <w:r>
+        <w:t>They scam</w:t>
+      </w:r>
+    </w:p>
+    <w:p/>
+    <w:p>
+      <w:r>
+        <w:t xml:space="preserve">“We have to find that </w:t>
+      </w:r>
+    </w:p>
+    <w:p>
+      <w:r>
+        <w:t>We have to find Blind Manie and make her tell us where they are.”</w:t>
+      </w:r>
+    </w:p>
+    <w:p>
+      <w:r>
+        <w:t>Just then there was a frantic knocking at the door.</w:t>
+      </w:r>
+      <w:r>
+        <w:t xml:space="preserve"> They opened it </w:t>
+      </w:r>
+      <w:r>
+        <w:t>to reveal a hysterically weeping Marnie</w:t>
       </w:r>
       <w:r>
         <w:t>.</w:t>
@@ -97,105 +218,109 @@
     </w:p>
     <w:p>
       <w:r>
-        <w:t>“You could all get jobs and make payments on the note,” said Mosey.</w:t>
-      </w:r>
-    </w:p>
-    <w:p>
-      <w:r>
-        <w:t xml:space="preserve">And here </w:t>
-      </w:r>
-      <w:r>
-        <w:t xml:space="preserve">the Hooper progeny fell into a </w:t>
-      </w:r>
-      <w:r>
-        <w:t xml:space="preserve">chorus of shreaks and “We’re ruined!” and “The horror!” </w:t>
-      </w:r>
-      <w:r>
-        <w:t>Mosey flapped her nightgown at the prone form of Quincey Jane, who had fainted on the couch.</w:t>
-      </w:r>
-    </w:p>
-    <w:p>
-      <w:r>
-        <w:t xml:space="preserve">Gods of a </w:t>
-      </w:r>
-    </w:p>
-    <w:p>
-      <w:r>
-        <w:t>“T</w:t>
-      </w:r>
-      <w:r>
-        <w:t>he hazelnut orchard grampa planted</w:t>
-      </w:r>
-      <w:r>
-        <w:t xml:space="preserve"> is really a nursery for rare black truffles that fancy restarurants will pay crazy amounts of money for. Blind Marnie </w:t>
-      </w:r>
-      <w:r>
-        <w:t>gathers them up every fall and sells them do her</w:t>
-      </w:r>
-      <w:r>
-        <w:t xml:space="preserve">. </w:t>
-      </w:r>
-      <w:r>
-        <w:t>But this year, she and her pig got mad at each other</w:t>
-      </w:r>
-      <w:r>
-        <w:t>,</w:t>
-      </w:r>
-      <w:r>
-        <w:t xml:space="preserve"> her st</w:t>
-      </w:r>
-      <w:r>
-        <w:t xml:space="preserve">arlings flew away. </w:t>
+        <w:t>“Marnie! Marnie! What is it!”</w:t>
+      </w:r>
+    </w:p>
+    <w:p>
+      <w:r>
+        <w:t>“It’s my Osmond</w:t>
+      </w:r>
+      <w:r>
+        <w:t>!” she bellowed. “He’s dead.”</w:t>
       </w:r>
     </w:p>
     <w:p/>
     <w:p>
       <w:r>
-        <w:t>They scam</w:t>
-      </w:r>
-    </w:p>
-    <w:p/>
-    <w:p>
-      <w:r>
-        <w:t xml:space="preserve">“We have to find that </w:t>
-      </w:r>
-    </w:p>
-    <w:p>
-      <w:r>
-        <w:t>We have to find Blind Manie and make her tell us where they are.”</w:t>
-      </w:r>
-    </w:p>
-    <w:p>
-      <w:r>
-        <w:t>Where are they?</w:t>
-      </w:r>
-    </w:p>
-    <w:p>
-      <w:r>
-        <w:t>Blind Marnie gathers the truffles and stores them in a shed at her house</w:t>
-      </w:r>
-      <w:r>
-        <w:t xml:space="preserve">. </w:t>
-      </w:r>
-    </w:p>
-    <w:p>
-      <w:r>
-        <w:t>In a cave.</w:t>
-      </w:r>
-    </w:p>
-    <w:p>
-      <w:r>
-        <w:t>In the fish!</w:t>
-      </w:r>
-      <w:r>
-        <w:t xml:space="preserve"> In the jars of Nutella?</w:t>
+        <w:lastRenderedPageBreak/>
+        <w:t>Later that evening</w:t>
+      </w:r>
+      <w:r>
+        <w:t>, the family gathered at the lodge. The authorities had left</w:t>
+      </w:r>
+      <w:r>
+        <w:t xml:space="preserve">. The large black sack containing the remains of Osmond </w:t>
+      </w:r>
+      <w:proofErr w:type="spellStart"/>
+      <w:r>
+        <w:t>Tr</w:t>
+      </w:r>
+      <w:r>
+        <w:t>ivoldi</w:t>
+      </w:r>
+      <w:proofErr w:type="spellEnd"/>
+      <w:r>
+        <w:t xml:space="preserve"> loaded into the back of the coroner’s van and drove away. </w:t>
+      </w:r>
+      <w:r>
+        <w:t xml:space="preserve">Animal attack. A large constrictive snake consistent with non-fatal incidents already described. The incident would be referred to </w:t>
+      </w:r>
+      <w:r>
+        <w:t xml:space="preserve">the </w:t>
+      </w:r>
+      <w:proofErr w:type="spellStart"/>
+      <w:r>
+        <w:t>sherrif’s</w:t>
+      </w:r>
+      <w:proofErr w:type="spellEnd"/>
+      <w:r>
+        <w:t xml:space="preserve"> departments whose animal control unit would take measures. The coroner’s van drove away.</w:t>
+      </w:r>
+    </w:p>
+    <w:p>
+      <w:r>
+        <w:t>“I don’t know where the truffles are,” said Marnie, siffling and dabbing at her eyes. “I gave the truffles to him and he did something with them. I don’t think they’re here on the farm.”</w:t>
+      </w:r>
+      <w:r>
+        <w:br/>
+      </w:r>
+    </w:p>
+    <w:p>
+      <w:r>
+        <w:t>“Well, that’s it then. The farm is lost.”</w:t>
+      </w:r>
+    </w:p>
+    <w:p>
+      <w:r>
+        <w:t>“I’m not sure I want to stay here anyway.</w:t>
       </w:r>
     </w:p>
     <w:p/>
     <w:p/>
-    <w:p>
-      <w:r>
-        <w:lastRenderedPageBreak/>
+    <w:p/>
+    <w:p/>
+    <w:p/>
+    <w:p/>
+    <w:p>
+      <w:r>
+        <w:t>Where are they?</w:t>
+      </w:r>
+    </w:p>
+    <w:p>
+      <w:r>
+        <w:t>Blind Marnie gathers the truffles and stores them in a shed at her house</w:t>
+      </w:r>
+      <w:r>
+        <w:t xml:space="preserve">. </w:t>
+      </w:r>
+    </w:p>
+    <w:p>
+      <w:r>
+        <w:t>In a cave.</w:t>
+      </w:r>
+    </w:p>
+    <w:p>
+      <w:r>
+        <w:t>In the fish!</w:t>
+      </w:r>
+      <w:r>
+        <w:t xml:space="preserve"> In the jars of Nutella?</w:t>
+      </w:r>
+    </w:p>
+    <w:p/>
+    <w:p/>
+    <w:p>
+      <w:r>
         <w:t xml:space="preserve">Moving to </w:t>
       </w:r>
       <w:r>
@@ -218,7 +343,7 @@
 </file>
 
 <file path=word/styles.xml><?xml version="1.0" encoding="utf-8"?>
-<w:styles xmlns:mc="http://schemas.openxmlformats.org/markup-compatibility/2006" xmlns:r="http://schemas.openxmlformats.org/officeDocument/2006/relationships" xmlns:w="http://schemas.openxmlformats.org/wordprocessingml/2006/main" xmlns:w14="http://schemas.microsoft.com/office/word/2010/wordml" xmlns:w15="http://schemas.microsoft.com/office/word/2012/wordml" xmlns:w16cex="http://schemas.microsoft.com/office/word/2018/wordml/cex" xmlns:w16cid="http://schemas.microsoft.com/office/word/2016/wordml/cid" xmlns:w16="http://schemas.microsoft.com/office/word/2018/wordml" xmlns:w16du="http://schemas.microsoft.com/office/word/2023/wordml/word16du" xmlns:w16sdtdh="http://schemas.microsoft.com/office/word/2020/wordml/sdtdatahash" xmlns:w16se="http://schemas.microsoft.com/office/word/2015/wordml/symex" mc:Ignorable="w14 w15 w16se w16cid w16 w16cex w16sdtdh w16du">
+<w:styles xmlns:mc="http://schemas.openxmlformats.org/markup-compatibility/2006" xmlns:r="http://schemas.openxmlformats.org/officeDocument/2006/relationships" xmlns:w="http://schemas.openxmlformats.org/wordprocessingml/2006/main" xmlns:w14="http://schemas.microsoft.com/office/word/2010/wordml" xmlns:w15="http://schemas.microsoft.com/office/word/2012/wordml" xmlns:w16cex="http://schemas.microsoft.com/office/word/2018/wordml/cex" xmlns:w16cid="http://schemas.microsoft.com/office/word/2016/wordml/cid" xmlns:w16="http://schemas.microsoft.com/office/word/2018/wordml" xmlns:w16du="http://schemas.microsoft.com/office/word/2023/wordml/word16du" xmlns:w16sdtdh="http://schemas.microsoft.com/office/word/2020/wordml/sdtdatahash" xmlns:w16sdtfl="http://schemas.microsoft.com/office/word/2024/wordml/sdtformatlock" xmlns:w16se="http://schemas.microsoft.com/office/word/2015/wordml/symex" mc:Ignorable="w14 w15 w16se w16cid w16 w16cex w16sdtdh w16sdtfl w16du">
   <w:docDefaults>
     <w:rPrDefault>
       <w:rPr>

</xml_diff>